<commit_message>
Replaces specific gendered document templates
Replaces gendered templates for debt recognition
with a unified template. This simplifies the process
and ensures consistency.
</commit_message>
<xml_diff>
--- a/apps/legal-docs-blueprints/templates/reconocimiento_deuda/reconocimiento_deuda_template-mujer.docx
+++ b/apps/legal-docs-blueprints/templates/reconocimiento_deuda/reconocimiento_deuda_template-mujer.docx
@@ -50,21 +50,7 @@
           <w:rFonts w:ascii="Arial" w:eastAsia="Arial" w:hAnsi="Arial" w:cs="Arial"/>
           <w:highlight w:val="white"/>
         </w:rPr>
-        <w:t xml:space="preserve">el municipio de Guatemala departamento de Guatemala, </w:t>
-      </w:r>
-      <w:sdt>
-        <w:sdtPr>
-          <w:tag w:val="goog_rdk_0"/>
-          <w:id w:val="-652395094"/>
-        </w:sdtPr>
-        <w:sdtContent/>
-      </w:sdt>
-      <w:r>
-        <w:rPr>
-          <w:rFonts w:ascii="Arial" w:eastAsia="Arial" w:hAnsi="Arial" w:cs="Arial"/>
-          <w:highlight w:val="white"/>
-        </w:rPr>
-        <w:t>el {</w:t>
+        <w:t>el municipio de Guatemala departamento de Guatemala, el {</w:t>
       </w:r>
       <w:proofErr w:type="spellStart"/>
       <w:r>
@@ -272,13 +258,14 @@
         </w:rPr>
         <w:t xml:space="preserve">; y, </w:t>
       </w:r>
-      <w:sdt>
-        <w:sdtPr>
-          <w:tag w:val="goog_rdk_2"/>
-          <w:id w:val="1819363559"/>
-        </w:sdtPr>
-        <w:sdtContent/>
-      </w:sdt>
+      <w:r>
+        <w:rPr>
+          <w:rFonts w:ascii="Arial" w:eastAsia="Arial" w:hAnsi="Arial" w:cs="Arial"/>
+          <w:b/>
+          <w:highlight w:val="white"/>
+        </w:rPr>
+        <w:t xml:space="preserve"> </w:t>
+      </w:r>
       <w:r>
         <w:rPr>
           <w:rFonts w:ascii="Arial" w:eastAsia="Arial" w:hAnsi="Arial" w:cs="Arial"/>
@@ -1051,15 +1038,17 @@
           <w:color w:val="000000"/>
           <w:highlight w:val="white"/>
         </w:rPr>
-        <w:t xml:space="preserve">Las Partes pactamos que la cantidad adeudada será cancelada en </w:t>
-      </w:r>
-      <w:sdt>
-        <w:sdtPr>
-          <w:tag w:val="goog_rdk_9"/>
-          <w:id w:val="-1949026300"/>
-        </w:sdtPr>
-        <w:sdtContent/>
-      </w:sdt>
+        <w:t xml:space="preserve">Las Partes pactamos que la cantidad adeudada </w:t>
+      </w:r>
+      <w:r>
+        <w:rPr>
+          <w:rFonts w:ascii="Arial" w:eastAsia="Arial" w:hAnsi="Arial" w:cs="Arial"/>
+          <w:color w:val="000000"/>
+          <w:highlight w:val="white"/>
+        </w:rPr>
+        <w:lastRenderedPageBreak/>
+        <w:t xml:space="preserve">será cancelada en </w:t>
+      </w:r>
       <w:r>
         <w:rPr>
           <w:rFonts w:ascii="Arial" w:eastAsia="Arial" w:hAnsi="Arial" w:cs="Arial"/>
@@ -1137,25 +1126,167 @@
         <w:rPr>
           <w:rFonts w:ascii="Arial" w:eastAsia="Arial" w:hAnsi="Arial" w:cs="Arial"/>
         </w:rPr>
-        <w:t>administrativos, pagos que se harán sin necesidad de cobro o requerimiento alguno, en las oficinas de la parte acreedora la cual es de su pleno conocimiento. O bien, a través de depósito o transferencia bancaria a las cuentas que para el efecto se le indiquen. Debiendo hacer los pagos el</w:t>
-      </w:r>
-      <w:sdt>
-        <w:sdtPr>
-          <w:tag w:val="goog_rdk_11"/>
-          <w:id w:val="232104055"/>
-        </w:sdtPr>
-        <w:sdtContent/>
-      </w:sdt>
-      <w:r>
-        <w:rPr>
-          <w:rFonts w:ascii="Arial" w:eastAsia="Arial" w:hAnsi="Arial" w:cs="Arial"/>
-          <w:shd w:val="clear" w:color="auto" w:fill="C27BA0"/>
+        <w:t>administrativos, pagos que se harán sin necesidad de cobro o requerimiento alguno, en las oficinas de la parte acreedora la cual es de su pleno conocimiento. O bien, a través de depósito o transferencia bancaria a las cuentas que para el efecto se le indiquen. Debiendo hacer los pagos e</w:t>
+      </w:r>
+      <w:r>
+        <w:rPr>
+          <w:rFonts w:ascii="Arial" w:eastAsia="Arial" w:hAnsi="Arial" w:cs="Arial"/>
+        </w:rPr>
+        <w:t xml:space="preserve">l </w:t>
+      </w:r>
+      <w:r>
+        <w:rPr>
+          <w:rFonts w:ascii="Arial" w:eastAsia="Arial" w:hAnsi="Arial" w:cs="Arial"/>
+        </w:rPr>
+        <w:t>{</w:t>
+      </w:r>
+      <w:proofErr w:type="spellStart"/>
+      <w:r>
+        <w:rPr>
+          <w:rFonts w:ascii="Arial" w:eastAsia="Arial" w:hAnsi="Arial" w:cs="Arial"/>
+        </w:rPr>
+        <w:t>diaPago</w:t>
+      </w:r>
+      <w:proofErr w:type="spellEnd"/>
+      <w:r>
+        <w:rPr>
+          <w:rFonts w:ascii="Arial" w:eastAsia="Arial" w:hAnsi="Arial" w:cs="Arial"/>
+        </w:rPr>
+        <w:t>}</w:t>
+      </w:r>
+      <w:r>
+        <w:rPr>
+          <w:rFonts w:ascii="Arial" w:eastAsia="Arial" w:hAnsi="Arial" w:cs="Arial"/>
+        </w:rPr>
+        <w:t xml:space="preserve"> de cada mes calendario durante el plazo del Contrato,</w:t>
+      </w:r>
+      <w:r>
+        <w:rPr>
+          <w:rFonts w:ascii="Arial" w:eastAsia="Arial" w:hAnsi="Arial" w:cs="Arial"/>
+        </w:rPr>
+        <w:t xml:space="preserve"> o el día hábil siguiente, mientras se encuentre vigente el Contrato; principiando el primer pago el siguiente mes en el que se suscribe el presente documento, vencido del presente contrato, si </w:t>
+      </w:r>
+      <w:r>
+        <w:rPr>
+          <w:rFonts w:ascii="Arial" w:eastAsia="Arial" w:hAnsi="Arial" w:cs="Arial"/>
+        </w:rPr>
+        <w:t>la deudora</w:t>
+      </w:r>
+      <w:r>
+        <w:rPr>
+          <w:rFonts w:ascii="Arial" w:eastAsia="Arial" w:hAnsi="Arial" w:cs="Arial"/>
+        </w:rPr>
+        <w:t xml:space="preserve"> no hubiere cancelado el monto adeudado, se encontrará </w:t>
+      </w:r>
+      <w:r>
+        <w:rPr>
+          <w:rFonts w:ascii="Arial" w:eastAsia="Arial" w:hAnsi="Arial" w:cs="Arial"/>
+        </w:rPr>
+        <w:t>obligada</w:t>
+      </w:r>
+      <w:r>
+        <w:rPr>
+          <w:rFonts w:ascii="Arial" w:eastAsia="Arial" w:hAnsi="Arial" w:cs="Arial"/>
+        </w:rPr>
+        <w:t xml:space="preserve"> a pagar el valor de aquellos gastos administrativos intereses moratorios y legales que se continúen causando aún y cuando haya vencido el plazo. Las partes acordamos que, en virtud de este Contrato, cada pago que efectúe la deudora a la acreedora, de</w:t>
+      </w:r>
+      <w:r>
+        <w:rPr>
+          <w:rFonts w:ascii="Arial" w:eastAsia="Arial" w:hAnsi="Arial" w:cs="Arial"/>
+          <w:color w:val="000000"/>
+          <w:highlight w:val="white"/>
+        </w:rPr>
+        <w:t>berá ser efectuado a la entidad</w:t>
+      </w:r>
+      <w:r>
+        <w:rPr>
+          <w:rFonts w:ascii="Arial" w:eastAsia="Arial" w:hAnsi="Arial" w:cs="Arial"/>
+          <w:b/>
+          <w:color w:val="000000"/>
+          <w:highlight w:val="white"/>
         </w:rPr>
         <w:t xml:space="preserve"> </w:t>
       </w:r>
       <w:r>
         <w:rPr>
           <w:rFonts w:ascii="Arial" w:eastAsia="Arial" w:hAnsi="Arial" w:cs="Arial"/>
+          <w:color w:val="000000"/>
+          <w:highlight w:val="white"/>
+        </w:rPr>
+        <w:t xml:space="preserve">denominada </w:t>
+      </w:r>
+      <w:r>
+        <w:rPr>
+          <w:rFonts w:ascii="Arial" w:eastAsia="Arial" w:hAnsi="Arial" w:cs="Arial"/>
+          <w:b/>
+          <w:color w:val="000000"/>
+          <w:highlight w:val="white"/>
+        </w:rPr>
+        <w:t xml:space="preserve">CUBE INVESTMENTS, SOCIEDAD </w:t>
+      </w:r>
+      <w:r>
+        <w:rPr>
+          <w:rFonts w:ascii="Arial" w:eastAsia="Arial" w:hAnsi="Arial" w:cs="Arial"/>
+          <w:b/>
+          <w:highlight w:val="white"/>
+        </w:rPr>
+        <w:t>ANÓNIMA,</w:t>
+      </w:r>
+      <w:r>
+        <w:rPr>
+          <w:rFonts w:ascii="Arial" w:eastAsia="Arial" w:hAnsi="Arial" w:cs="Arial"/>
+          <w:b/>
+          <w:color w:val="000000"/>
+          <w:highlight w:val="white"/>
+        </w:rPr>
+        <w:t xml:space="preserve"> </w:t>
+      </w:r>
+      <w:r>
+        <w:rPr>
+          <w:rFonts w:ascii="Arial" w:eastAsia="Arial" w:hAnsi="Arial" w:cs="Arial"/>
+          <w:color w:val="000000"/>
+          <w:highlight w:val="white"/>
+        </w:rPr>
+        <w:t>la cual ha sido contratada por la Parte Acreedora,</w:t>
+      </w:r>
+      <w:r>
+        <w:rPr>
+          <w:rFonts w:ascii="Arial" w:eastAsia="Arial" w:hAnsi="Arial" w:cs="Arial"/>
+          <w:b/>
+          <w:color w:val="000000"/>
+          <w:highlight w:val="white"/>
+        </w:rPr>
+        <w:t xml:space="preserve"> </w:t>
+      </w:r>
+      <w:r>
+        <w:rPr>
+          <w:rFonts w:ascii="Arial" w:eastAsia="Arial" w:hAnsi="Arial" w:cs="Arial"/>
+          <w:color w:val="000000"/>
+          <w:highlight w:val="white"/>
+        </w:rPr>
+        <w:t>a su costa, para encargarse de realizar en su nombre y a su cuenta el cobro de todos los pagos de intereses, intereses moratorios, amortización de capital y cualquier otra suma de dinero establecida en el Contrato. Declara la Parte Acreedora</w:t>
+      </w:r>
+      <w:r>
+        <w:rPr>
+          <w:rFonts w:ascii="Arial" w:eastAsia="Arial" w:hAnsi="Arial" w:cs="Arial"/>
+          <w:b/>
+          <w:color w:val="000000"/>
+          <w:highlight w:val="white"/>
+        </w:rPr>
+        <w:t xml:space="preserve"> </w:t>
+      </w:r>
+      <w:r>
+        <w:rPr>
+          <w:rFonts w:ascii="Arial" w:eastAsia="Arial" w:hAnsi="Arial" w:cs="Arial"/>
+          <w:color w:val="000000"/>
+          <w:highlight w:val="white"/>
+        </w:rPr>
+        <w:t xml:space="preserve">que ha celebrado el </w:t>
+      </w:r>
+      <w:r>
+        <w:rPr>
+          <w:rFonts w:ascii="Arial" w:eastAsia="Arial" w:hAnsi="Arial" w:cs="Arial"/>
+          <w:highlight w:val="white"/>
         </w:rPr>
         <w:t>{</w:t>
       </w:r>
@@ -1163,79 +1294,21 @@
       <w:r>
         <w:rPr>
           <w:rFonts w:ascii="Arial" w:eastAsia="Arial" w:hAnsi="Arial" w:cs="Arial"/>
-        </w:rPr>
-        <w:t>diaPago</w:t>
-      </w:r>
-      <w:proofErr w:type="spellEnd"/>
-      <w:r>
-        <w:rPr>
-          <w:rFonts w:ascii="Arial" w:eastAsia="Arial" w:hAnsi="Arial" w:cs="Arial"/>
+          <w:highlight w:val="white"/>
+        </w:rPr>
+        <w:t>diaTexto</w:t>
+      </w:r>
+      <w:proofErr w:type="spellEnd"/>
+      <w:r>
+        <w:rPr>
+          <w:rFonts w:ascii="Arial" w:eastAsia="Arial" w:hAnsi="Arial" w:cs="Arial"/>
+          <w:highlight w:val="white"/>
         </w:rPr>
         <w:t>}</w:t>
       </w:r>
       <w:r>
         <w:rPr>
           <w:rFonts w:ascii="Arial" w:eastAsia="Arial" w:hAnsi="Arial" w:cs="Arial"/>
-        </w:rPr>
-        <w:t xml:space="preserve"> de cada mes calendario durante el plazo del Contrato,</w:t>
-      </w:r>
-      <w:r>
-        <w:rPr>
-          <w:rFonts w:ascii="Arial" w:eastAsia="Arial" w:hAnsi="Arial" w:cs="Arial"/>
-        </w:rPr>
-        <w:t xml:space="preserve"> o el día hábil siguiente, mientras se encuentre vigente el Contrato; principiando el primer pago el siguiente mes en el que se suscribe el presente documento, vencido del presente contrato, si </w:t>
-      </w:r>
-      <w:r>
-        <w:rPr>
-          <w:rFonts w:ascii="Arial" w:eastAsia="Arial" w:hAnsi="Arial" w:cs="Arial"/>
-        </w:rPr>
-        <w:t>la deudora</w:t>
-      </w:r>
-      <w:r>
-        <w:rPr>
-          <w:rFonts w:ascii="Arial" w:eastAsia="Arial" w:hAnsi="Arial" w:cs="Arial"/>
-        </w:rPr>
-        <w:t xml:space="preserve"> no hubiere cancelado el monto adeudado, se encontrará </w:t>
-      </w:r>
-      <w:r>
-        <w:rPr>
-          <w:rFonts w:ascii="Arial" w:eastAsia="Arial" w:hAnsi="Arial" w:cs="Arial"/>
-        </w:rPr>
-        <w:t>obligada</w:t>
-      </w:r>
-      <w:r>
-        <w:rPr>
-          <w:rFonts w:ascii="Arial" w:eastAsia="Arial" w:hAnsi="Arial" w:cs="Arial"/>
-        </w:rPr>
-        <w:t xml:space="preserve"> a pagar el valor de aquellos gastos administrativos intereses moratorios y legales que se continúen causando aún y cuando haya vencido el plazo. Las partes acordamos que, en virtud de este Contrato, cada pago que efectúe la deudora a la </w:t>
-      </w:r>
-      <w:proofErr w:type="gramStart"/>
-      <w:r>
-        <w:rPr>
-          <w:rFonts w:ascii="Arial" w:eastAsia="Arial" w:hAnsi="Arial" w:cs="Arial"/>
-        </w:rPr>
-        <w:t>acreedora,</w:t>
-      </w:r>
-      <w:proofErr w:type="gramEnd"/>
-      <w:r>
-        <w:rPr>
-          <w:rFonts w:ascii="Arial" w:eastAsia="Arial" w:hAnsi="Arial" w:cs="Arial"/>
-        </w:rPr>
-        <w:t xml:space="preserve"> de</w:t>
-      </w:r>
-      <w:r>
-        <w:rPr>
-          <w:rFonts w:ascii="Arial" w:eastAsia="Arial" w:hAnsi="Arial" w:cs="Arial"/>
-          <w:color w:val="000000"/>
-          <w:highlight w:val="white"/>
-        </w:rPr>
-        <w:t>berá ser efectuado a la entidad</w:t>
-      </w:r>
-      <w:r>
-        <w:rPr>
-          <w:rFonts w:ascii="Arial" w:eastAsia="Arial" w:hAnsi="Arial" w:cs="Arial"/>
-          <w:b/>
-          <w:color w:val="000000"/>
           <w:highlight w:val="white"/>
         </w:rPr>
         <w:t xml:space="preserve"> </w:t>
@@ -1246,6 +1319,102 @@
           <w:color w:val="000000"/>
           <w:highlight w:val="white"/>
         </w:rPr>
+        <w:t xml:space="preserve">de </w:t>
+      </w:r>
+      <w:r>
+        <w:rPr>
+          <w:rFonts w:ascii="Arial" w:eastAsia="Arial" w:hAnsi="Arial" w:cs="Arial"/>
+          <w:highlight w:val="white"/>
+        </w:rPr>
+        <w:t>{</w:t>
+      </w:r>
+      <w:proofErr w:type="spellStart"/>
+      <w:r>
+        <w:rPr>
+          <w:rFonts w:ascii="Arial" w:eastAsia="Arial" w:hAnsi="Arial" w:cs="Arial"/>
+          <w:highlight w:val="white"/>
+        </w:rPr>
+        <w:t>mesTexto</w:t>
+      </w:r>
+      <w:proofErr w:type="spellEnd"/>
+      <w:r>
+        <w:rPr>
+          <w:rFonts w:ascii="Arial" w:eastAsia="Arial" w:hAnsi="Arial" w:cs="Arial"/>
+          <w:highlight w:val="white"/>
+        </w:rPr>
+        <w:t>}</w:t>
+      </w:r>
+      <w:r>
+        <w:rPr>
+          <w:rFonts w:ascii="Arial" w:eastAsia="Arial" w:hAnsi="Arial" w:cs="Arial"/>
+          <w:highlight w:val="white"/>
+        </w:rPr>
+        <w:t xml:space="preserve"> </w:t>
+      </w:r>
+      <w:r>
+        <w:rPr>
+          <w:rFonts w:ascii="Arial" w:eastAsia="Arial" w:hAnsi="Arial" w:cs="Arial"/>
+          <w:color w:val="000000"/>
+          <w:highlight w:val="white"/>
+        </w:rPr>
+        <w:t>del año dos mil</w:t>
+      </w:r>
+      <w:r>
+        <w:rPr>
+          <w:rFonts w:ascii="Arial" w:eastAsia="Arial" w:hAnsi="Arial" w:cs="Arial"/>
+          <w:color w:val="000000"/>
+          <w:highlight w:val="white"/>
+        </w:rPr>
+        <w:t xml:space="preserve"> {</w:t>
+      </w:r>
+      <w:proofErr w:type="spellStart"/>
+      <w:r>
+        <w:rPr>
+          <w:rFonts w:ascii="Arial" w:eastAsia="Arial" w:hAnsi="Arial" w:cs="Arial"/>
+          <w:color w:val="000000"/>
+          <w:highlight w:val="white"/>
+        </w:rPr>
+        <w:t>añoTexto</w:t>
+      </w:r>
+      <w:proofErr w:type="spellEnd"/>
+      <w:r>
+        <w:rPr>
+          <w:rFonts w:ascii="Arial" w:eastAsia="Arial" w:hAnsi="Arial" w:cs="Arial"/>
+          <w:color w:val="000000"/>
+          <w:highlight w:val="white"/>
+        </w:rPr>
+        <w:t>}</w:t>
+      </w:r>
+      <w:r>
+        <w:rPr>
+          <w:rFonts w:ascii="Arial" w:eastAsia="Arial" w:hAnsi="Arial" w:cs="Arial"/>
+          <w:highlight w:val="white"/>
+        </w:rPr>
+        <w:t xml:space="preserve"> </w:t>
+      </w:r>
+      <w:r>
+        <w:rPr>
+          <w:rFonts w:ascii="Arial" w:eastAsia="Arial" w:hAnsi="Arial" w:cs="Arial"/>
+          <w:color w:val="000000"/>
+          <w:highlight w:val="white"/>
+        </w:rPr>
+        <w:t>, con la entidad</w:t>
+      </w:r>
+      <w:r>
+        <w:rPr>
+          <w:rFonts w:ascii="Arial" w:eastAsia="Arial" w:hAnsi="Arial" w:cs="Arial"/>
+          <w:b/>
+          <w:color w:val="000000"/>
+          <w:highlight w:val="white"/>
+        </w:rPr>
+        <w:t xml:space="preserve"> </w:t>
+      </w:r>
+      <w:r>
+        <w:rPr>
+          <w:rFonts w:ascii="Arial" w:eastAsia="Arial" w:hAnsi="Arial" w:cs="Arial"/>
+          <w:color w:val="000000"/>
+          <w:highlight w:val="white"/>
+        </w:rPr>
         <w:t xml:space="preserve">denominada </w:t>
       </w:r>
       <w:r>
@@ -1280,7 +1449,24 @@
           <w:color w:val="000000"/>
           <w:highlight w:val="white"/>
         </w:rPr>
-        <w:t>la cual ha sido contratada por la Parte Acreedora,</w:t>
+        <w:t>el “</w:t>
+      </w:r>
+      <w:r>
+        <w:rPr>
+          <w:rFonts w:ascii="Arial" w:eastAsia="Arial" w:hAnsi="Arial" w:cs="Arial"/>
+          <w:i/>
+          <w:color w:val="000000"/>
+          <w:highlight w:val="white"/>
+        </w:rPr>
+        <w:t>Contrato de Prestación de Servicios de Recepción de pagos por cuenta de terceros y gestiones de cobranza”</w:t>
+      </w:r>
+      <w:r>
+        <w:rPr>
+          <w:rFonts w:ascii="Arial" w:eastAsia="Arial" w:hAnsi="Arial" w:cs="Arial"/>
+          <w:color w:val="000000"/>
+          <w:highlight w:val="white"/>
+        </w:rPr>
+        <w:t xml:space="preserve"> mediante el cual contrató irrevocablemente los servicios de la referida entidad por todo el plazo del Contrato, para que la entidad</w:t>
       </w:r>
       <w:r>
         <w:rPr>
@@ -1297,7 +1483,24 @@
           <w:color w:val="000000"/>
           <w:highlight w:val="white"/>
         </w:rPr>
-        <w:t>a su costa, para encargarse de realizar en su nombre y a su cuenta el cobro de todos los pagos de intereses, intereses moratorios, amortización de capital y cualquier otra suma de dinero establecida en el Contrato. Declara la Parte Acreedora</w:t>
+        <w:t xml:space="preserve">denominada </w:t>
+      </w:r>
+      <w:r>
+        <w:rPr>
+          <w:rFonts w:ascii="Arial" w:eastAsia="Arial" w:hAnsi="Arial" w:cs="Arial"/>
+          <w:b/>
+          <w:color w:val="000000"/>
+          <w:highlight w:val="white"/>
+        </w:rPr>
+        <w:t xml:space="preserve">CUBE INVESTMENTS, SOCIEDAD </w:t>
+      </w:r>
+      <w:r>
+        <w:rPr>
+          <w:rFonts w:ascii="Arial" w:eastAsia="Arial" w:hAnsi="Arial" w:cs="Arial"/>
+          <w:b/>
+          <w:highlight w:val="white"/>
+        </w:rPr>
+        <w:t>ANÓNIMA,</w:t>
       </w:r>
       <w:r>
         <w:rPr>
@@ -1314,7 +1517,66 @@
           <w:color w:val="000000"/>
           <w:highlight w:val="white"/>
         </w:rPr>
-        <w:t xml:space="preserve">que ha celebrado el </w:t>
+        <w:t>en nombre y a cuenta de la Parte Acreedora, reciba todos los pagos de intereses, intereses moratorios, amortizaciones de capital y cualquier otra suma de dinero establecida en el presente Contrato por la Parte Deudora. Para el efecto, la Parte Acreedora deja constancia en el presente documento que todos los pagos que le correspondan en virtud del Contrato se deberán realizar mediante cheque, depósito o transferencia bancaria a nombre de la entidad</w:t>
+      </w:r>
+      <w:r>
+        <w:rPr>
+          <w:rFonts w:ascii="Arial" w:eastAsia="Arial" w:hAnsi="Arial" w:cs="Arial"/>
+          <w:b/>
+          <w:color w:val="000000"/>
+          <w:highlight w:val="white"/>
+        </w:rPr>
+        <w:t xml:space="preserve"> </w:t>
+      </w:r>
+      <w:r>
+        <w:rPr>
+          <w:rFonts w:ascii="Arial" w:eastAsia="Arial" w:hAnsi="Arial" w:cs="Arial"/>
+          <w:color w:val="000000"/>
+          <w:highlight w:val="white"/>
+        </w:rPr>
+        <w:t xml:space="preserve">denominada </w:t>
+      </w:r>
+      <w:r>
+        <w:rPr>
+          <w:rFonts w:ascii="Arial" w:eastAsia="Arial" w:hAnsi="Arial" w:cs="Arial"/>
+          <w:b/>
+          <w:color w:val="000000"/>
+          <w:highlight w:val="white"/>
+        </w:rPr>
+        <w:t>CUBE INVESTMENTS, SOCIEDAD ANONIMA</w:t>
+      </w:r>
+      <w:r>
+        <w:rPr>
+          <w:rFonts w:ascii="Arial" w:eastAsia="Arial" w:hAnsi="Arial" w:cs="Arial"/>
+          <w:b/>
+          <w:highlight w:val="white"/>
+        </w:rPr>
+        <w:t>,</w:t>
+      </w:r>
+      <w:r>
+        <w:rPr>
+          <w:rFonts w:ascii="Arial" w:eastAsia="Arial" w:hAnsi="Arial" w:cs="Arial"/>
+          <w:color w:val="000000"/>
+          <w:highlight w:val="white"/>
+        </w:rPr>
+        <w:t xml:space="preserve"> y conforme a las instrucciones que de éste reciba la Parte Deudora; </w:t>
+      </w:r>
+      <w:r>
+        <w:rPr>
+          <w:rFonts w:ascii="Arial" w:eastAsia="Arial" w:hAnsi="Arial" w:cs="Arial"/>
+          <w:b/>
+          <w:color w:val="000000"/>
+          <w:highlight w:val="white"/>
+        </w:rPr>
+        <w:t xml:space="preserve">c) Intereses: </w:t>
+      </w:r>
+      <w:r>
+        <w:rPr>
+          <w:rFonts w:ascii="Arial" w:eastAsia="Arial" w:hAnsi="Arial" w:cs="Arial"/>
+          <w:color w:val="000000"/>
+          <w:highlight w:val="white"/>
+        </w:rPr>
+        <w:t xml:space="preserve">La cantidad adeudada devengara el </w:t>
       </w:r>
       <w:r>
         <w:rPr>
@@ -1329,7 +1591,14 @@
           <w:rFonts w:ascii="Arial" w:eastAsia="Arial" w:hAnsi="Arial" w:cs="Arial"/>
           <w:highlight w:val="white"/>
         </w:rPr>
-        <w:t>diaTexto</w:t>
+        <w:t>porcentajeDeuda</w:t>
+      </w:r>
+      <w:r>
+        <w:rPr>
+          <w:rFonts w:ascii="Arial" w:eastAsia="Arial" w:hAnsi="Arial" w:cs="Arial"/>
+          <w:highlight w:val="white"/>
+        </w:rPr>
+        <w:t>Texto</w:t>
       </w:r>
       <w:proofErr w:type="spellEnd"/>
       <w:r>
@@ -1342,17 +1611,10 @@
       <w:r>
         <w:rPr>
           <w:rFonts w:ascii="Arial" w:eastAsia="Arial" w:hAnsi="Arial" w:cs="Arial"/>
-          <w:highlight w:val="white"/>
-        </w:rPr>
-        <w:t xml:space="preserve"> </w:t>
-      </w:r>
-      <w:r>
-        <w:rPr>
-          <w:rFonts w:ascii="Arial" w:eastAsia="Arial" w:hAnsi="Arial" w:cs="Arial"/>
-          <w:color w:val="000000"/>
-          <w:highlight w:val="white"/>
-        </w:rPr>
-        <w:t xml:space="preserve">de </w:t>
+          <w:color w:val="000000"/>
+          <w:highlight w:val="white"/>
+        </w:rPr>
+        <w:t xml:space="preserve"> por ciento (</w:t>
       </w:r>
       <w:r>
         <w:rPr>
@@ -1367,7 +1629,7 @@
           <w:rFonts w:ascii="Arial" w:eastAsia="Arial" w:hAnsi="Arial" w:cs="Arial"/>
           <w:highlight w:val="white"/>
         </w:rPr>
-        <w:t>mesTexto</w:t>
+        <w:t>porcentajeDeudaNumero</w:t>
       </w:r>
       <w:proofErr w:type="spellEnd"/>
       <w:r>
@@ -1380,308 +1642,6 @@
       <w:r>
         <w:rPr>
           <w:rFonts w:ascii="Arial" w:eastAsia="Arial" w:hAnsi="Arial" w:cs="Arial"/>
-          <w:highlight w:val="white"/>
-        </w:rPr>
-        <w:t xml:space="preserve"> </w:t>
-      </w:r>
-      <w:r>
-        <w:rPr>
-          <w:rFonts w:ascii="Arial" w:eastAsia="Arial" w:hAnsi="Arial" w:cs="Arial"/>
-          <w:color w:val="000000"/>
-          <w:highlight w:val="white"/>
-        </w:rPr>
-        <w:t>del año dos mil</w:t>
-      </w:r>
-      <w:r>
-        <w:rPr>
-          <w:rFonts w:ascii="Arial" w:eastAsia="Arial" w:hAnsi="Arial" w:cs="Arial"/>
-          <w:color w:val="000000"/>
-          <w:highlight w:val="white"/>
-        </w:rPr>
-        <w:t xml:space="preserve"> {</w:t>
-      </w:r>
-      <w:proofErr w:type="spellStart"/>
-      <w:r>
-        <w:rPr>
-          <w:rFonts w:ascii="Arial" w:eastAsia="Arial" w:hAnsi="Arial" w:cs="Arial"/>
-          <w:color w:val="000000"/>
-          <w:highlight w:val="white"/>
-        </w:rPr>
-        <w:t>añoTexto</w:t>
-      </w:r>
-      <w:proofErr w:type="spellEnd"/>
-      <w:r>
-        <w:rPr>
-          <w:rFonts w:ascii="Arial" w:eastAsia="Arial" w:hAnsi="Arial" w:cs="Arial"/>
-          <w:color w:val="000000"/>
-          <w:highlight w:val="white"/>
-        </w:rPr>
-        <w:t>}</w:t>
-      </w:r>
-      <w:r>
-        <w:rPr>
-          <w:rFonts w:ascii="Arial" w:eastAsia="Arial" w:hAnsi="Arial" w:cs="Arial"/>
-          <w:highlight w:val="white"/>
-        </w:rPr>
-        <w:t xml:space="preserve"> </w:t>
-      </w:r>
-      <w:r>
-        <w:rPr>
-          <w:rFonts w:ascii="Arial" w:eastAsia="Arial" w:hAnsi="Arial" w:cs="Arial"/>
-          <w:color w:val="000000"/>
-          <w:highlight w:val="white"/>
-        </w:rPr>
-        <w:t>, con la entidad</w:t>
-      </w:r>
-      <w:r>
-        <w:rPr>
-          <w:rFonts w:ascii="Arial" w:eastAsia="Arial" w:hAnsi="Arial" w:cs="Arial"/>
-          <w:b/>
-          <w:color w:val="000000"/>
-          <w:highlight w:val="white"/>
-        </w:rPr>
-        <w:t xml:space="preserve"> </w:t>
-      </w:r>
-      <w:r>
-        <w:rPr>
-          <w:rFonts w:ascii="Arial" w:eastAsia="Arial" w:hAnsi="Arial" w:cs="Arial"/>
-          <w:color w:val="000000"/>
-          <w:highlight w:val="white"/>
-        </w:rPr>
-        <w:t xml:space="preserve">denominada </w:t>
-      </w:r>
-      <w:r>
-        <w:rPr>
-          <w:rFonts w:ascii="Arial" w:eastAsia="Arial" w:hAnsi="Arial" w:cs="Arial"/>
-          <w:b/>
-          <w:color w:val="000000"/>
-          <w:highlight w:val="white"/>
-        </w:rPr>
-        <w:t xml:space="preserve">CUBE INVESTMENTS, SOCIEDAD </w:t>
-      </w:r>
-      <w:r>
-        <w:rPr>
-          <w:rFonts w:ascii="Arial" w:eastAsia="Arial" w:hAnsi="Arial" w:cs="Arial"/>
-          <w:b/>
-          <w:highlight w:val="white"/>
-        </w:rPr>
-        <w:t>ANÓNIMA,</w:t>
-      </w:r>
-      <w:r>
-        <w:rPr>
-          <w:rFonts w:ascii="Arial" w:eastAsia="Arial" w:hAnsi="Arial" w:cs="Arial"/>
-          <w:b/>
-          <w:color w:val="000000"/>
-          <w:highlight w:val="white"/>
-        </w:rPr>
-        <w:t xml:space="preserve"> </w:t>
-      </w:r>
-      <w:r>
-        <w:rPr>
-          <w:rFonts w:ascii="Arial" w:eastAsia="Arial" w:hAnsi="Arial" w:cs="Arial"/>
-          <w:color w:val="000000"/>
-          <w:highlight w:val="white"/>
-        </w:rPr>
-        <w:t>el “</w:t>
-      </w:r>
-      <w:r>
-        <w:rPr>
-          <w:rFonts w:ascii="Arial" w:eastAsia="Arial" w:hAnsi="Arial" w:cs="Arial"/>
-          <w:i/>
-          <w:color w:val="000000"/>
-          <w:highlight w:val="white"/>
-        </w:rPr>
-        <w:t>Contrato de Prestación de Servicios de Recepción de pagos por cuenta de terceros y gestiones de cobranza”</w:t>
-      </w:r>
-      <w:r>
-        <w:rPr>
-          <w:rFonts w:ascii="Arial" w:eastAsia="Arial" w:hAnsi="Arial" w:cs="Arial"/>
-          <w:color w:val="000000"/>
-          <w:highlight w:val="white"/>
-        </w:rPr>
-        <w:t xml:space="preserve"> mediante el cual contrató irrevocablemente los servicios de la referida entidad por todo el plazo del Contrato, para que la entidad</w:t>
-      </w:r>
-      <w:r>
-        <w:rPr>
-          <w:rFonts w:ascii="Arial" w:eastAsia="Arial" w:hAnsi="Arial" w:cs="Arial"/>
-          <w:b/>
-          <w:color w:val="000000"/>
-          <w:highlight w:val="white"/>
-        </w:rPr>
-        <w:t xml:space="preserve"> </w:t>
-      </w:r>
-      <w:r>
-        <w:rPr>
-          <w:rFonts w:ascii="Arial" w:eastAsia="Arial" w:hAnsi="Arial" w:cs="Arial"/>
-          <w:color w:val="000000"/>
-          <w:highlight w:val="white"/>
-        </w:rPr>
-        <w:t xml:space="preserve">denominada </w:t>
-      </w:r>
-      <w:r>
-        <w:rPr>
-          <w:rFonts w:ascii="Arial" w:eastAsia="Arial" w:hAnsi="Arial" w:cs="Arial"/>
-          <w:b/>
-          <w:color w:val="000000"/>
-          <w:highlight w:val="white"/>
-        </w:rPr>
-        <w:t xml:space="preserve">CUBE INVESTMENTS, SOCIEDAD </w:t>
-      </w:r>
-      <w:r>
-        <w:rPr>
-          <w:rFonts w:ascii="Arial" w:eastAsia="Arial" w:hAnsi="Arial" w:cs="Arial"/>
-          <w:b/>
-          <w:highlight w:val="white"/>
-        </w:rPr>
-        <w:t>ANÓNIMA,</w:t>
-      </w:r>
-      <w:r>
-        <w:rPr>
-          <w:rFonts w:ascii="Arial" w:eastAsia="Arial" w:hAnsi="Arial" w:cs="Arial"/>
-          <w:b/>
-          <w:color w:val="000000"/>
-          <w:highlight w:val="white"/>
-        </w:rPr>
-        <w:t xml:space="preserve"> </w:t>
-      </w:r>
-      <w:r>
-        <w:rPr>
-          <w:rFonts w:ascii="Arial" w:eastAsia="Arial" w:hAnsi="Arial" w:cs="Arial"/>
-          <w:color w:val="000000"/>
-          <w:highlight w:val="white"/>
-        </w:rPr>
-        <w:t>en nombre y a cuenta de la Parte Acreedora, reciba todos los pagos de intereses, intereses moratorios, amortizaciones de capital y cualquier otra suma de dinero establecida en el presente Contrato por la Parte Deudora. Para el efecto, la Parte Acreedora deja constancia en el presente documento que todos los pagos que le correspondan en virtud del Contrato se deberán realizar mediante cheque, depósito o transferencia bancaria a nombre de la entidad</w:t>
-      </w:r>
-      <w:r>
-        <w:rPr>
-          <w:rFonts w:ascii="Arial" w:eastAsia="Arial" w:hAnsi="Arial" w:cs="Arial"/>
-          <w:b/>
-          <w:color w:val="000000"/>
-          <w:highlight w:val="white"/>
-        </w:rPr>
-        <w:t xml:space="preserve"> </w:t>
-      </w:r>
-      <w:r>
-        <w:rPr>
-          <w:rFonts w:ascii="Arial" w:eastAsia="Arial" w:hAnsi="Arial" w:cs="Arial"/>
-          <w:color w:val="000000"/>
-          <w:highlight w:val="white"/>
-        </w:rPr>
-        <w:t xml:space="preserve">denominada </w:t>
-      </w:r>
-      <w:r>
-        <w:rPr>
-          <w:rFonts w:ascii="Arial" w:eastAsia="Arial" w:hAnsi="Arial" w:cs="Arial"/>
-          <w:b/>
-          <w:color w:val="000000"/>
-          <w:highlight w:val="white"/>
-        </w:rPr>
-        <w:t>CUBE INVESTMENTS, SOCIEDAD ANONIMA</w:t>
-      </w:r>
-      <w:r>
-        <w:rPr>
-          <w:rFonts w:ascii="Arial" w:eastAsia="Arial" w:hAnsi="Arial" w:cs="Arial"/>
-          <w:b/>
-          <w:highlight w:val="white"/>
-        </w:rPr>
-        <w:t>,</w:t>
-      </w:r>
-      <w:r>
-        <w:rPr>
-          <w:rFonts w:ascii="Arial" w:eastAsia="Arial" w:hAnsi="Arial" w:cs="Arial"/>
-          <w:color w:val="000000"/>
-          <w:highlight w:val="white"/>
-        </w:rPr>
-        <w:t xml:space="preserve"> y conforme a las instrucciones que de éste reciba la Parte Deudora; </w:t>
-      </w:r>
-      <w:r>
-        <w:rPr>
-          <w:rFonts w:ascii="Arial" w:eastAsia="Arial" w:hAnsi="Arial" w:cs="Arial"/>
-          <w:b/>
-          <w:color w:val="000000"/>
-          <w:highlight w:val="white"/>
-        </w:rPr>
-        <w:t xml:space="preserve">c) Intereses: </w:t>
-      </w:r>
-      <w:r>
-        <w:rPr>
-          <w:rFonts w:ascii="Arial" w:eastAsia="Arial" w:hAnsi="Arial" w:cs="Arial"/>
-          <w:color w:val="000000"/>
-          <w:highlight w:val="white"/>
-        </w:rPr>
-        <w:t xml:space="preserve">La cantidad adeudada devengara el </w:t>
-      </w:r>
-      <w:sdt>
-        <w:sdtPr>
-          <w:tag w:val="goog_rdk_13"/>
-          <w:id w:val="-416851411"/>
-        </w:sdtPr>
-        <w:sdtContent/>
-      </w:sdt>
-      <w:r>
-        <w:rPr>
-          <w:rFonts w:ascii="Arial" w:eastAsia="Arial" w:hAnsi="Arial" w:cs="Arial"/>
-          <w:highlight w:val="white"/>
-        </w:rPr>
-        <w:t>{</w:t>
-      </w:r>
-      <w:proofErr w:type="spellStart"/>
-      <w:r>
-        <w:rPr>
-          <w:rFonts w:ascii="Arial" w:eastAsia="Arial" w:hAnsi="Arial" w:cs="Arial"/>
-          <w:highlight w:val="white"/>
-        </w:rPr>
-        <w:t>porcentajeDeuda</w:t>
-      </w:r>
-      <w:r>
-        <w:rPr>
-          <w:rFonts w:ascii="Arial" w:eastAsia="Arial" w:hAnsi="Arial" w:cs="Arial"/>
-          <w:highlight w:val="white"/>
-        </w:rPr>
-        <w:t>Texto</w:t>
-      </w:r>
-      <w:proofErr w:type="spellEnd"/>
-      <w:r>
-        <w:rPr>
-          <w:rFonts w:ascii="Arial" w:eastAsia="Arial" w:hAnsi="Arial" w:cs="Arial"/>
-          <w:highlight w:val="white"/>
-        </w:rPr>
-        <w:t>}</w:t>
-      </w:r>
-      <w:r>
-        <w:rPr>
-          <w:rFonts w:ascii="Arial" w:eastAsia="Arial" w:hAnsi="Arial" w:cs="Arial"/>
-          <w:color w:val="000000"/>
-          <w:highlight w:val="white"/>
-        </w:rPr>
-        <w:t xml:space="preserve"> por ciento (</w:t>
-      </w:r>
-      <w:r>
-        <w:rPr>
-          <w:rFonts w:ascii="Arial" w:eastAsia="Arial" w:hAnsi="Arial" w:cs="Arial"/>
-          <w:highlight w:val="white"/>
-        </w:rPr>
-        <w:t>{</w:t>
-      </w:r>
-      <w:proofErr w:type="spellStart"/>
-      <w:r>
-        <w:rPr>
-          <w:rFonts w:ascii="Arial" w:eastAsia="Arial" w:hAnsi="Arial" w:cs="Arial"/>
-          <w:highlight w:val="white"/>
-        </w:rPr>
-        <w:t>porcentajeDeudaNumero</w:t>
-      </w:r>
-      <w:proofErr w:type="spellEnd"/>
-      <w:r>
-        <w:rPr>
-          <w:rFonts w:ascii="Arial" w:eastAsia="Arial" w:hAnsi="Arial" w:cs="Arial"/>
-          <w:highlight w:val="white"/>
-        </w:rPr>
-        <w:t>}</w:t>
-      </w:r>
-      <w:r>
-        <w:rPr>
-          <w:rFonts w:ascii="Arial" w:eastAsia="Arial" w:hAnsi="Arial" w:cs="Arial"/>
           <w:color w:val="000000"/>
           <w:highlight w:val="white"/>
         </w:rPr>
@@ -1702,13 +1662,6 @@
         </w:rPr>
         <w:t xml:space="preserve">, si no pagara el día establecido, pagará el </w:t>
       </w:r>
-      <w:sdt>
-        <w:sdtPr>
-          <w:tag w:val="goog_rdk_14"/>
-          <w:id w:val="730479946"/>
-        </w:sdtPr>
-        <w:sdtContent/>
-      </w:sdt>
       <w:r>
         <w:rPr>
           <w:rFonts w:ascii="Arial" w:eastAsia="Arial" w:hAnsi="Arial" w:cs="Arial"/>
@@ -1859,13 +1812,6 @@
         </w:rPr>
         <w:t xml:space="preserve"> La Parte Deudora renuncia expresamente al fuero de su domicilio y se somete a los tribunales de la ciudad de Guatemala, señalando como lugar contractual para recibir citaciones, notificaciones o emplazamientos en la </w:t>
       </w:r>
-      <w:sdt>
-        <w:sdtPr>
-          <w:tag w:val="goog_rdk_15"/>
-          <w:id w:val="1455445575"/>
-        </w:sdtPr>
-        <w:sdtContent/>
-      </w:sdt>
       <w:r>
         <w:rPr>
           <w:rFonts w:ascii="Arial" w:eastAsia="Arial" w:hAnsi="Arial" w:cs="Arial"/>
@@ -2083,22 +2029,7 @@
           <w:b/>
           <w:highlight w:val="white"/>
         </w:rPr>
-        <w:t xml:space="preserve">Vehículo </w:t>
-      </w:r>
-      <w:sdt>
-        <w:sdtPr>
-          <w:tag w:val="goog_rdk_17"/>
-          <w:id w:val="1926103769"/>
-        </w:sdtPr>
-        <w:sdtContent/>
-      </w:sdt>
-      <w:r>
-        <w:rPr>
-          <w:rFonts w:ascii="Arial" w:eastAsia="Arial" w:hAnsi="Arial" w:cs="Arial"/>
-          <w:b/>
-          <w:highlight w:val="white"/>
-        </w:rPr>
-        <w:t>Tipo:</w:t>
+        <w:t>Vehículo Tipo:</w:t>
       </w:r>
       <w:r>
         <w:rPr>
@@ -2537,23 +2468,7 @@
         <w:rPr>
           <w:rFonts w:ascii="Arial" w:eastAsia="Arial" w:hAnsi="Arial" w:cs="Arial"/>
         </w:rPr>
-        <w:t xml:space="preserve">CUARTA: Yo, </w:t>
-      </w:r>
-      <w:sdt>
-        <w:sdtPr>
-          <w:rPr>
-            <w:rFonts w:ascii="Arial" w:hAnsi="Arial" w:cs="Arial"/>
-          </w:rPr>
-          <w:tag w:val="goog_rdk_18"/>
-          <w:id w:val="-915911097"/>
-        </w:sdtPr>
-        <w:sdtContent/>
-      </w:sdt>
-      <w:r>
-        <w:rPr>
-          <w:rFonts w:ascii="Arial" w:eastAsia="Arial" w:hAnsi="Arial" w:cs="Arial"/>
-        </w:rPr>
-        <w:t>{</w:t>
+        <w:t>CUARTA: Yo, {</w:t>
       </w:r>
       <w:proofErr w:type="spellStart"/>
       <w:r>
@@ -2754,41 +2669,13 @@
           <w:highlight w:val="white"/>
         </w:rPr>
       </w:pPr>
-      <w:proofErr w:type="gramStart"/>
-      <w:r>
-        <w:rPr>
-          <w:rFonts w:ascii="Arial" w:eastAsia="Arial" w:hAnsi="Arial" w:cs="Arial"/>
-          <w:color w:val="000000"/>
-          <w:highlight w:val="white"/>
-        </w:rPr>
-        <w:t>f)_</w:t>
-      </w:r>
-      <w:proofErr w:type="gramEnd"/>
-      <w:r>
-        <w:rPr>
-          <w:rFonts w:ascii="Arial" w:eastAsia="Arial" w:hAnsi="Arial" w:cs="Arial"/>
-          <w:color w:val="000000"/>
-          <w:highlight w:val="white"/>
-        </w:rPr>
-        <w:t xml:space="preserve">__________________________    </w:t>
-      </w:r>
-      <w:proofErr w:type="gramStart"/>
-      <w:r>
-        <w:rPr>
-          <w:rFonts w:ascii="Arial" w:eastAsia="Arial" w:hAnsi="Arial" w:cs="Arial"/>
-          <w:color w:val="000000"/>
-          <w:highlight w:val="white"/>
-        </w:rPr>
-        <w:t>f)_</w:t>
-      </w:r>
-      <w:proofErr w:type="gramEnd"/>
-      <w:r>
-        <w:rPr>
-          <w:rFonts w:ascii="Arial" w:eastAsia="Arial" w:hAnsi="Arial" w:cs="Arial"/>
-          <w:color w:val="000000"/>
-          <w:highlight w:val="white"/>
-        </w:rPr>
-        <w:t xml:space="preserve">________________________________      </w:t>
+      <w:r>
+        <w:rPr>
+          <w:rFonts w:ascii="Arial" w:eastAsia="Arial" w:hAnsi="Arial" w:cs="Arial"/>
+          <w:color w:val="000000"/>
+          <w:highlight w:val="white"/>
+        </w:rPr>
+        <w:t xml:space="preserve">f)___________________________    f)_________________________________      </w:t>
       </w:r>
     </w:p>
     <w:sectPr>

</xml_diff>

<commit_message>
Removes duplicate legal document template.
Removes duplicate file, ensuring there is only one copy of the "reconocimiento_deuda_template-mujer.docx" template.
</commit_message>
<xml_diff>
--- a/apps/legal-docs-blueprints/templates/reconocimiento_deuda/reconocimiento_deuda_template-mujer.docx
+++ b/apps/legal-docs-blueprints/templates/reconocimiento_deuda/reconocimiento_deuda_template-mujer.docx
@@ -990,7 +990,21 @@
           <w:rFonts w:ascii="Arial" w:eastAsia="Arial" w:hAnsi="Arial" w:cs="Arial"/>
           <w:highlight w:val="white"/>
         </w:rPr>
-        <w:t>añoTextoVencimiento</w:t>
+        <w:t>a</w:t>
+      </w:r>
+      <w:r>
+        <w:rPr>
+          <w:rFonts w:ascii="Arial" w:eastAsia="Arial" w:hAnsi="Arial" w:cs="Arial"/>
+          <w:highlight w:val="white"/>
+        </w:rPr>
+        <w:t>n</w:t>
+      </w:r>
+      <w:r>
+        <w:rPr>
+          <w:rFonts w:ascii="Arial" w:eastAsia="Arial" w:hAnsi="Arial" w:cs="Arial"/>
+          <w:highlight w:val="white"/>
+        </w:rPr>
+        <w:t>oTextoVencimiento</w:t>
       </w:r>
       <w:proofErr w:type="spellEnd"/>
       <w:r>
@@ -1180,21 +1194,7 @@
         <w:rPr>
           <w:rFonts w:ascii="Arial" w:eastAsia="Arial" w:hAnsi="Arial" w:cs="Arial"/>
         </w:rPr>
-        <w:t xml:space="preserve"> a pagar el valor de aquellos gastos administrativos intereses moratorios y legales que se continúen causando aún y cuando haya vencido el plazo. Las partes acordamos que, en virtud de este Contrato, cada pago que efectúe la deudora a la </w:t>
-      </w:r>
-      <w:proofErr w:type="gramStart"/>
-      <w:r>
-        <w:rPr>
-          <w:rFonts w:ascii="Arial" w:eastAsia="Arial" w:hAnsi="Arial" w:cs="Arial"/>
-        </w:rPr>
-        <w:t>acreedora,</w:t>
-      </w:r>
-      <w:proofErr w:type="gramEnd"/>
-      <w:r>
-        <w:rPr>
-          <w:rFonts w:ascii="Arial" w:eastAsia="Arial" w:hAnsi="Arial" w:cs="Arial"/>
-        </w:rPr>
-        <w:t xml:space="preserve"> de</w:t>
+        <w:t xml:space="preserve"> a pagar el valor de aquellos gastos administrativos intereses moratorios y legales que se continúen causando aún y cuando haya vencido el plazo. Las partes acordamos que, en virtud de este Contrato, cada pago que efectúe la deudora a la acreedora, de</w:t>
       </w:r>
       <w:r>
         <w:rPr>
@@ -1380,7 +1380,23 @@
           <w:color w:val="000000"/>
           <w:highlight w:val="white"/>
         </w:rPr>
-        <w:t>añoTexto</w:t>
+        <w:t>a</w:t>
+      </w:r>
+      <w:r>
+        <w:rPr>
+          <w:rFonts w:ascii="Arial" w:eastAsia="Arial" w:hAnsi="Arial" w:cs="Arial"/>
+          <w:color w:val="000000"/>
+          <w:highlight w:val="white"/>
+        </w:rPr>
+        <w:t>n</w:t>
+      </w:r>
+      <w:r>
+        <w:rPr>
+          <w:rFonts w:ascii="Arial" w:eastAsia="Arial" w:hAnsi="Arial" w:cs="Arial"/>
+          <w:color w:val="000000"/>
+          <w:highlight w:val="white"/>
+        </w:rPr>
+        <w:t>oTexto</w:t>
       </w:r>
       <w:proofErr w:type="spellEnd"/>
       <w:r>
@@ -2684,41 +2700,13 @@
           <w:highlight w:val="white"/>
         </w:rPr>
       </w:pPr>
-      <w:proofErr w:type="gramStart"/>
-      <w:r>
-        <w:rPr>
-          <w:rFonts w:ascii="Arial" w:eastAsia="Arial" w:hAnsi="Arial" w:cs="Arial"/>
-          <w:color w:val="000000"/>
-          <w:highlight w:val="white"/>
-        </w:rPr>
-        <w:t>f)_</w:t>
-      </w:r>
-      <w:proofErr w:type="gramEnd"/>
-      <w:r>
-        <w:rPr>
-          <w:rFonts w:ascii="Arial" w:eastAsia="Arial" w:hAnsi="Arial" w:cs="Arial"/>
-          <w:color w:val="000000"/>
-          <w:highlight w:val="white"/>
-        </w:rPr>
-        <w:t xml:space="preserve">__________________________    </w:t>
-      </w:r>
-      <w:proofErr w:type="gramStart"/>
-      <w:r>
-        <w:rPr>
-          <w:rFonts w:ascii="Arial" w:eastAsia="Arial" w:hAnsi="Arial" w:cs="Arial"/>
-          <w:color w:val="000000"/>
-          <w:highlight w:val="white"/>
-        </w:rPr>
-        <w:t>f)_</w:t>
-      </w:r>
-      <w:proofErr w:type="gramEnd"/>
-      <w:r>
-        <w:rPr>
-          <w:rFonts w:ascii="Arial" w:eastAsia="Arial" w:hAnsi="Arial" w:cs="Arial"/>
-          <w:color w:val="000000"/>
-          <w:highlight w:val="white"/>
-        </w:rPr>
-        <w:t xml:space="preserve">________________________________      </w:t>
+      <w:r>
+        <w:rPr>
+          <w:rFonts w:ascii="Arial" w:eastAsia="Arial" w:hAnsi="Arial" w:cs="Arial"/>
+          <w:color w:val="000000"/>
+          <w:highlight w:val="white"/>
+        </w:rPr>
+        <w:t xml:space="preserve">f)___________________________    f)_________________________________      </w:t>
       </w:r>
     </w:p>
     <w:sectPr>
@@ -3495,6 +3483,7 @@
   <w:style w:type="character" w:default="1" w:styleId="Fuentedeprrafopredeter">
     <w:name w:val="Default Paragraph Font"/>
     <w:uiPriority w:val="1"/>
+    <w:semiHidden/>
     <w:unhideWhenUsed/>
   </w:style>
   <w:style w:type="table" w:default="1" w:styleId="Tablanormal">

</xml_diff>